<commit_message>
some change in report
</commit_message>
<xml_diff>
--- a/report/Report.docx
+++ b/report/Report.docx
@@ -1892,6 +1892,14 @@
       <w:r>
         <w:br/>
       </w:r>
+      <w:r>
+        <w:rPr>
+          <w:rFonts w:ascii="Times New Roman" w:hAnsi="Times New Roman" w:cs="Times New Roman"/>
+          <w:sz w:val="28"/>
+          <w:szCs w:val="28"/>
+        </w:rPr>
+        <w:t>Each handle button operations handles the operation as its name.</w:t>
+      </w:r>
     </w:p>
     <w:p>
       <w:pPr>
@@ -1991,6 +1999,40 @@
           <w:sz w:val="28"/>
           <w:szCs w:val="28"/>
         </w:rPr>
+        <w:t>The ListDisplayController, QueueDisplayController and the StackDisplayController are inherited from the GeneralDisplayController.</w:t>
+      </w:r>
+      <w:r>
+        <w:rPr>
+          <w:rFonts w:ascii="Times New Roman" w:hAnsi="Times New Roman" w:cs="Times New Roman"/>
+          <w:sz w:val="28"/>
+          <w:szCs w:val="28"/>
+        </w:rPr>
+        <w:br/>
+        <w:t xml:space="preserve">In the GeneralDisplayController, there will be some attributes and </w:t>
+      </w:r>
+      <w:r>
+        <w:rPr>
+          <w:rFonts w:ascii="Times New Roman" w:hAnsi="Times New Roman" w:cs="Times New Roman"/>
+          <w:sz w:val="28"/>
+          <w:szCs w:val="28"/>
+        </w:rPr>
+        <w:lastRenderedPageBreak/>
+        <w:t>operations that all three remain controllers have in common, for example: handleBackButtonAction, drawArray,… Except for StackDisplayController, it will override the drawArray method because we draw the stack in vertical way.</w:t>
+      </w:r>
+      <w:r>
+        <w:rPr>
+          <w:rFonts w:ascii="Times New Roman" w:hAnsi="Times New Roman" w:cs="Times New Roman"/>
+          <w:sz w:val="28"/>
+          <w:szCs w:val="28"/>
+        </w:rPr>
+        <w:br/>
+      </w:r>
+      <w:r>
+        <w:rPr>
+          <w:rFonts w:ascii="Times New Roman" w:hAnsi="Times New Roman" w:cs="Times New Roman"/>
+          <w:sz w:val="28"/>
+          <w:szCs w:val="28"/>
+        </w:rPr>
         <w:t>All the attributes is for creating the GUI.</w:t>
       </w:r>
       <w:r>
@@ -2040,7 +2082,6 @@
           <w:sz w:val="28"/>
           <w:szCs w:val="28"/>
         </w:rPr>
-        <w:lastRenderedPageBreak/>
         <w:t xml:space="preserve"> </w:t>
       </w:r>
       <w:r>
@@ -2120,6 +2161,15 @@
         <w:t xml:space="preserve"> structures:</w:t>
       </w:r>
       <w:r>
+        <w:rPr>
+          <w:rFonts w:ascii="Times New Roman" w:hAnsi="Times New Roman" w:cs="Times New Roman"/>
+          <w:sz w:val="28"/>
+          <w:szCs w:val="28"/>
+        </w:rPr>
+        <w:br/>
+        <w:t>Queue and Stack will inherited from List because they share the attributes and some operations in common.</w:t>
+      </w:r>
+      <w:r>
         <w:br/>
       </w:r>
       <w:r>
@@ -2286,6 +2336,7 @@
           <w:sz w:val="28"/>
           <w:szCs w:val="28"/>
         </w:rPr>
+        <w:lastRenderedPageBreak/>
         <w:t>•</w:t>
       </w:r>
       <w:r>
@@ -2414,7 +2465,6 @@
           <w:sz w:val="28"/>
           <w:szCs w:val="28"/>
         </w:rPr>
-        <w:lastRenderedPageBreak/>
         <w:t>• sort: sort that list with bubble sort algorithm</w:t>
       </w:r>
       <w:r>
@@ -4397,6 +4447,15 @@
 </file>
 
 <file path=customXml/item1.xml><?xml version="1.0" encoding="utf-8"?>
+<?mso-contentType ?>
+<FormTemplates xmlns="http://schemas.microsoft.com/sharepoint/v3/contenttype/forms">
+  <Display>DocumentLibraryForm</Display>
+  <Edit>DocumentLibraryForm</Edit>
+  <New>DocumentLibraryForm</New>
+</FormTemplates>
+</file>
+
+<file path=customXml/item2.xml><?xml version="1.0" encoding="utf-8"?>
 <ct:contentTypeSchema xmlns:ct="http://schemas.microsoft.com/office/2006/metadata/contentType" xmlns:ma="http://schemas.microsoft.com/office/2006/metadata/properties/metaAttributes" ct:_="" ma:_="" ma:contentTypeName="Document" ma:contentTypeID="0x010100F16B0BB6DFAE364D8C924FD93ACE888C" ma:contentTypeVersion="7" ma:contentTypeDescription="Create a new document." ma:contentTypeScope="" ma:versionID="4afb7c495e4d9abd1ed81d2b2eaa07f5">
   <xsd:schema xmlns:xsd="http://www.w3.org/2001/XMLSchema" xmlns:xs="http://www.w3.org/2001/XMLSchema" xmlns:p="http://schemas.microsoft.com/office/2006/metadata/properties" xmlns:ns3="7f2462db-6a63-4e2a-8c88-a861d172bd91" xmlns:ns4="d126bfc3-3fcd-4d3e-925d-a164b0d2f272" targetNamespace="http://schemas.microsoft.com/office/2006/metadata/properties" ma:root="true" ma:fieldsID="9e2af8510241959bd6558e40bfb7f2a5" ns3:_="" ns4:_="">
     <xsd:import namespace="7f2462db-6a63-4e2a-8c88-a861d172bd91"/>
@@ -4579,15 +4638,6 @@
 </ct:contentTypeSchema>
 </file>
 
-<file path=customXml/item2.xml><?xml version="1.0" encoding="utf-8"?>
-<?mso-contentType ?>
-<FormTemplates xmlns="http://schemas.microsoft.com/sharepoint/v3/contenttype/forms">
-  <Display>DocumentLibraryForm</Display>
-  <Edit>DocumentLibraryForm</Edit>
-  <New>DocumentLibraryForm</New>
-</FormTemplates>
-</file>
-
 <file path=customXml/item3.xml><?xml version="1.0" encoding="utf-8"?>
 <p:properties xmlns:p="http://schemas.microsoft.com/office/2006/metadata/properties" xmlns:xsi="http://www.w3.org/2001/XMLSchema-instance" xmlns:pc="http://schemas.microsoft.com/office/infopath/2007/PartnerControls">
   <documentManagement>
@@ -4597,6 +4647,14 @@
 </file>
 
 <file path=customXml/itemProps1.xml><?xml version="1.0" encoding="utf-8"?>
+<ds:datastoreItem xmlns:ds="http://schemas.openxmlformats.org/officeDocument/2006/customXml" ds:itemID="{EE62ED07-6230-4710-80F1-96D0DF05C2F7}">
+  <ds:schemaRefs>
+    <ds:schemaRef ds:uri="http://schemas.microsoft.com/sharepoint/v3/contenttype/forms"/>
+  </ds:schemaRefs>
+</ds:datastoreItem>
+</file>
+
+<file path=customXml/itemProps2.xml><?xml version="1.0" encoding="utf-8"?>
 <ds:datastoreItem xmlns:ds="http://schemas.openxmlformats.org/officeDocument/2006/customXml" ds:itemID="{9CFE3652-B490-4BC2-A20F-9BD590277878}">
   <ds:schemaRefs>
     <ds:schemaRef ds:uri="http://schemas.microsoft.com/office/2006/metadata/contentType"/>
@@ -4615,27 +4673,12 @@
 </ds:datastoreItem>
 </file>
 
-<file path=customXml/itemProps2.xml><?xml version="1.0" encoding="utf-8"?>
-<ds:datastoreItem xmlns:ds="http://schemas.openxmlformats.org/officeDocument/2006/customXml" ds:itemID="{EE62ED07-6230-4710-80F1-96D0DF05C2F7}">
-  <ds:schemaRefs>
-    <ds:schemaRef ds:uri="http://schemas.microsoft.com/sharepoint/v3/contenttype/forms"/>
-  </ds:schemaRefs>
-</ds:datastoreItem>
-</file>
-
 <file path=customXml/itemProps3.xml><?xml version="1.0" encoding="utf-8"?>
 <ds:datastoreItem xmlns:ds="http://schemas.openxmlformats.org/officeDocument/2006/customXml" ds:itemID="{361B8759-0CB6-424E-9EE9-06F8F926E813}">
   <ds:schemaRefs>
-    <ds:schemaRef ds:uri="http://schemas.openxmlformats.org/package/2006/metadata/core-properties"/>
-    <ds:schemaRef ds:uri="http://purl.org/dc/dcmitype/"/>
-    <ds:schemaRef ds:uri="http://schemas.microsoft.com/office/2006/documentManagement/types"/>
-    <ds:schemaRef ds:uri="http://www.w3.org/XML/1998/namespace"/>
-    <ds:schemaRef ds:uri="7f2462db-6a63-4e2a-8c88-a861d172bd91"/>
+    <ds:schemaRef ds:uri="http://schemas.microsoft.com/office/2006/metadata/properties"/>
+    <ds:schemaRef ds:uri="http://schemas.microsoft.com/office/infopath/2007/PartnerControls"/>
     <ds:schemaRef ds:uri="d126bfc3-3fcd-4d3e-925d-a164b0d2f272"/>
-    <ds:schemaRef ds:uri="http://schemas.microsoft.com/office/2006/metadata/properties"/>
-    <ds:schemaRef ds:uri="http://purl.org/dc/elements/1.1/"/>
-    <ds:schemaRef ds:uri="http://schemas.microsoft.com/office/infopath/2007/PartnerControls"/>
-    <ds:schemaRef ds:uri="http://purl.org/dc/terms/"/>
   </ds:schemaRefs>
 </ds:datastoreItem>
 </file>
</xml_diff>